<commit_message>
Site updated: 2021-10-27 00:56:14
</commit_message>
<xml_diff>
--- a/2021/10/23/ComputerOrganization-2/新建 Microsoft Word 文档.docx
+++ b/2021/10/23/ComputerOrganization-2/新建 Microsoft Word 文档.docx
@@ -94,11 +94,6 @@
       </w:r>
     </w:p>
     <w:p>
-      <w:pPr>
-        <w:rPr>
-          <w:rFonts w:hint="eastAsia"/>
-        </w:rPr>
-      </w:pPr>
       <w:r>
         <w:rPr>
           <w:noProof/>
@@ -127,6 +122,58 @@
                     <a:xfrm>
                       <a:off x="0" y="0"/>
                       <a:ext cx="5006774" cy="2132515"/>
+                    </a:xfrm>
+                    <a:prstGeom prst="rect">
+                      <a:avLst/>
+                    </a:prstGeom>
+                    <a:ln>
+                      <a:noFill/>
+                    </a:ln>
+                    <a:extLst>
+                      <a:ext uri="{53640926-AAD7-44D8-BBD7-CCE9431645EC}">
+                        <a14:shadowObscured xmlns:a14="http://schemas.microsoft.com/office/drawing/2010/main"/>
+                      </a:ext>
+                    </a:extLst>
+                  </pic:spPr>
+                </pic:pic>
+              </a:graphicData>
+            </a:graphic>
+          </wp:inline>
+        </w:drawing>
+      </w:r>
+    </w:p>
+    <w:p>
+      <w:pPr>
+        <w:rPr>
+          <w:rFonts w:hint="eastAsia"/>
+        </w:rPr>
+      </w:pPr>
+      <w:r>
+        <w:lastRenderedPageBreak/>
+        <w:drawing>
+          <wp:inline distT="0" distB="0" distL="0" distR="0" wp14:anchorId="4453864C" wp14:editId="3AAF906D">
+            <wp:extent cx="5274310" cy="1941195"/>
+            <wp:effectExtent l="0" t="0" r="2540" b="1905"/>
+            <wp:docPr id="4" name="图片 4"/>
+            <wp:cNvGraphicFramePr>
+              <a:graphicFrameLocks xmlns:a="http://schemas.openxmlformats.org/drawingml/2006/main" noChangeAspect="1"/>
+            </wp:cNvGraphicFramePr>
+            <a:graphic xmlns:a="http://schemas.openxmlformats.org/drawingml/2006/main">
+              <a:graphicData uri="http://schemas.openxmlformats.org/drawingml/2006/picture">
+                <pic:pic xmlns:pic="http://schemas.openxmlformats.org/drawingml/2006/picture">
+                  <pic:nvPicPr>
+                    <pic:cNvPr id="1" name=""/>
+                    <pic:cNvPicPr/>
+                  </pic:nvPicPr>
+                  <pic:blipFill rotWithShape="1">
+                    <a:blip r:embed="rId7"/>
+                    <a:srcRect t="1291"/>
+                    <a:stretch/>
+                  </pic:blipFill>
+                  <pic:spPr bwMode="auto">
+                    <a:xfrm>
+                      <a:off x="0" y="0"/>
+                      <a:ext cx="5274310" cy="1941195"/>
                     </a:xfrm>
                     <a:prstGeom prst="rect">
                       <a:avLst/>
@@ -277,6 +324,7 @@
     <w:lsdException w:name="HTML Sample" w:semiHidden="1" w:unhideWhenUsed="1"/>
     <w:lsdException w:name="HTML Typewriter" w:semiHidden="1" w:unhideWhenUsed="1"/>
     <w:lsdException w:name="HTML Variable" w:semiHidden="1" w:unhideWhenUsed="1"/>
+    <w:lsdException w:name="Normal Table" w:semiHidden="1" w:unhideWhenUsed="1"/>
     <w:lsdException w:name="annotation subject" w:semiHidden="1" w:unhideWhenUsed="1"/>
     <w:lsdException w:name="No List" w:semiHidden="1" w:unhideWhenUsed="1"/>
     <w:lsdException w:name="Outline List 1" w:semiHidden="1" w:unhideWhenUsed="1"/>
@@ -323,8 +371,10 @@
     <w:lsdException w:name="Table Subtle 2" w:semiHidden="1" w:unhideWhenUsed="1"/>
     <w:lsdException w:name="Table Web 1" w:semiHidden="1" w:unhideWhenUsed="1"/>
     <w:lsdException w:name="Table Web 2" w:semiHidden="1" w:unhideWhenUsed="1"/>
+    <w:lsdException w:name="Table Web 3" w:semiHidden="1" w:unhideWhenUsed="1"/>
     <w:lsdException w:name="Balloon Text" w:semiHidden="1" w:unhideWhenUsed="1"/>
     <w:lsdException w:name="Table Grid" w:uiPriority="39"/>
+    <w:lsdException w:name="Table Theme" w:semiHidden="1" w:unhideWhenUsed="1"/>
     <w:lsdException w:name="Placeholder Text" w:semiHidden="1"/>
     <w:lsdException w:name="No Spacing" w:uiPriority="1" w:qFormat="1"/>
     <w:lsdException w:name="Light Shading" w:uiPriority="60"/>

</xml_diff>